<commit_message>
Updated agenda for Sat Feb 18 with Jeremy's Testing Plan
</commit_message>
<xml_diff>
--- a/Meetings/371-MeetingAgendas.docx
+++ b/Meetings/371-MeetingAgendas.docx
@@ -24,8 +24,13 @@
       </w:r>
     </w:p>
     <w:p>
-      <w:r>
-        <w:t>StandUpTime: 12:55 p.m. – 1:08 p.m.</w:t>
+      <w:proofErr w:type="spellStart"/>
+      <w:r>
+        <w:t>StandUpTime</w:t>
+      </w:r>
+      <w:proofErr w:type="spellEnd"/>
+      <w:r>
+        <w:t>: 12:55 p.m. – 1:08 p.m.</w:t>
       </w:r>
     </w:p>
     <w:p>
@@ -91,12 +96,14 @@
       <w:r>
         <w:t xml:space="preserve">Decide on </w:t>
       </w:r>
+      <w:proofErr w:type="spellStart"/>
       <w:r>
         <w:rPr>
           <w:b/>
         </w:rPr>
         <w:t>Gitlab</w:t>
       </w:r>
+      <w:proofErr w:type="spellEnd"/>
       <w:r>
         <w:t>/GitHub?</w:t>
       </w:r>
@@ -213,10 +220,7 @@
         <w:t xml:space="preserve">       </w:t>
       </w:r>
       <w:r>
-        <w:t>Eagerness to hav</w:t>
-      </w:r>
-      <w:r>
-        <w:t xml:space="preserve">e meetings on the weekends? </w:t>
+        <w:t xml:space="preserve">Eagerness to have meetings on the weekends? </w:t>
       </w:r>
       <w:r>
         <w:rPr>
@@ -313,10 +317,7 @@
         <w:t xml:space="preserve">       </w:t>
       </w:r>
       <w:r>
-        <w:t>Expected ri</w:t>
-      </w:r>
-      <w:r>
-        <w:t>sks – (anybody who might abandon us?)</w:t>
+        <w:t>Expected risks – (anybody who might abandon us?)</w:t>
       </w:r>
     </w:p>
     <w:p>
@@ -425,8 +426,6 @@
       </w:r>
       <w:r>
         <w:tab/>
-      </w:r>
-      <w:r>
         <w:t>Updates</w:t>
       </w:r>
     </w:p>
@@ -466,10 +465,7 @@
       </w:pPr>
       <w:r>
         <w:lastRenderedPageBreak/>
-        <w:t>(b) Dev Team and Test Team: Start thinking about Requirements and subsequent design   difficulties/advantage</w:t>
-      </w:r>
-      <w:r>
-        <w:t>s</w:t>
+        <w:t>(b) Dev Team and Test Team: Start thinking about Requirements and subsequent design   difficulties/advantages</w:t>
       </w:r>
     </w:p>
     <w:p>
@@ -493,10 +489,7 @@
         <w:ind w:left="1440"/>
       </w:pPr>
       <w:r>
-        <w:t>4:15 – 4:30:     Tian to demonstrate Source Tree tool. Please bring your laptops, if you would like to try it out</w:t>
-      </w:r>
-      <w:r>
-        <w:t>.</w:t>
+        <w:t>4:15 – 4:30:     Tian to demonstrate Source Tree tool. Please bring your laptops, if you would like to try it out.</w:t>
       </w:r>
     </w:p>
     <w:p/>
@@ -630,10 +623,7 @@
     </w:p>
     <w:p>
       <w:r>
-        <w:t>3:</w:t>
-      </w:r>
-      <w:r>
-        <w:t>30 - 3:35 Discuss how we would keep things organized and easy to document</w:t>
+        <w:t>3:30 - 3:35 Discuss how we would keep things organized and easy to document</w:t>
       </w:r>
     </w:p>
     <w:p>
@@ -681,7 +671,15 @@
     </w:p>
     <w:p>
       <w:r>
-        <w:t>4:05- 4:15 Phone structure(navigation), trello, unit testing expectations, styling</w:t>
+        <w:t xml:space="preserve">4:05- 4:15 Phone structure(navigation), </w:t>
+      </w:r>
+      <w:proofErr w:type="spellStart"/>
+      <w:r>
+        <w:t>trello</w:t>
+      </w:r>
+      <w:proofErr w:type="spellEnd"/>
+      <w:r>
+        <w:t>, unit testing expectations, styling</w:t>
       </w:r>
     </w:p>
     <w:p>
@@ -691,10 +689,7 @@
     </w:p>
     <w:p>
       <w:r>
-        <w:t>4:25-4:40 Roles and responsibilities for submitting docs - coming up fo</w:t>
-      </w:r>
-      <w:r>
-        <w:t>r ID1</w:t>
+        <w:t>4:25-4:40 Roles and responsibilities for submitting docs - coming up for ID1</w:t>
       </w:r>
     </w:p>
     <w:p>
@@ -715,24 +710,12 @@
     <w:p/>
     <w:p>
       <w:r>
-        <w:t xml:space="preserve">Date: </w:t>
-      </w:r>
-      <w:r>
-        <w:t>Feb 18</w:t>
-      </w:r>
-      <w:r>
-        <w:t>, 2017</w:t>
-      </w:r>
-    </w:p>
-    <w:p>
-      <w:r>
-        <w:t xml:space="preserve">Time: </w:t>
-      </w:r>
-      <w:r>
-        <w:t>3:30</w:t>
-      </w:r>
-      <w:r>
-        <w:t xml:space="preserve"> p.m.</w:t>
+        <w:t>Date: Feb 18, 2017</w:t>
+      </w:r>
+    </w:p>
+    <w:p>
+      <w:r>
+        <w:t>Time: 3:30 p.m.</w:t>
       </w:r>
     </w:p>
     <w:p>
@@ -757,8 +740,13 @@
         <w:t xml:space="preserve">-     </w:t>
       </w:r>
       <w:r>
-        <w:t>Quick standup</w:t>
-      </w:r>
+        <w:t xml:space="preserve">Quick </w:t>
+      </w:r>
+      <w:proofErr w:type="spellStart"/>
+      <w:r>
+        <w:t>standup</w:t>
+      </w:r>
+      <w:proofErr w:type="spellEnd"/>
     </w:p>
     <w:p>
       <w:pPr>
@@ -1237,7 +1225,27 @@
                 <w:sz w:val="20"/>
                 <w:szCs w:val="20"/>
               </w:rPr>
-              <w:t>Appreciate the effort to resolve the unit testing issues; this is important to address and worth the time. Would advice seeking suggestions from online communities. Manual test harnesses calling explicitly may be required.</w:t>
+              <w:t xml:space="preserve">Appreciate the effort to resolve the unit testing issues; this is important to address and worth the time. Would advice </w:t>
+            </w:r>
+            <w:proofErr w:type="gramStart"/>
+            <w:r>
+              <w:rPr>
+                <w:rFonts w:eastAsia="Times New Roman"/>
+                <w:color w:val="212121"/>
+                <w:sz w:val="20"/>
+                <w:szCs w:val="20"/>
+              </w:rPr>
+              <w:t>seeking</w:t>
+            </w:r>
+            <w:proofErr w:type="gramEnd"/>
+            <w:r>
+              <w:rPr>
+                <w:rFonts w:eastAsia="Times New Roman"/>
+                <w:color w:val="212121"/>
+                <w:sz w:val="20"/>
+                <w:szCs w:val="20"/>
+              </w:rPr>
+              <w:t xml:space="preserve"> suggestions from online communities. Manual test harnesses calling explicitly may be required.</w:t>
             </w:r>
           </w:p>
         </w:tc>
@@ -1370,9 +1378,12 @@
       </w:r>
       <w:r>
         <w:tab/>
-      </w:r>
-      <w:r>
-        <w:t>-     Technical schedule for ID3</w:t>
+        <w:t>-     Technica</w:t>
+      </w:r>
+      <w:bookmarkStart w:id="0" w:name="_GoBack"/>
+      <w:bookmarkEnd w:id="0"/>
+      <w:r>
+        <w:t>l schedule for ID3</w:t>
       </w:r>
     </w:p>
     <w:p>
@@ -1405,7 +1416,24 @@
         <w:t xml:space="preserve"> plans)</w:t>
       </w:r>
     </w:p>
-    <w:p/>
+    <w:p>
+      <w:r>
+        <w:t xml:space="preserve">4:35 – 4:40 </w:t>
+      </w:r>
+      <w:proofErr w:type="spellStart"/>
+      <w:r>
+        <w:t>Catchup</w:t>
+      </w:r>
+      <w:proofErr w:type="spellEnd"/>
+      <w:r>
+        <w:t xml:space="preserve"> with time</w:t>
+      </w:r>
+    </w:p>
+    <w:p>
+      <w:r>
+        <w:t>4:40 – 5:15 (or whenever) Jeremy to go over testing plan</w:t>
+      </w:r>
+    </w:p>
     <w:p/>
     <w:p>
       <w:r>
@@ -1417,10 +1445,7 @@
     <w:p/>
     <w:p/>
     <w:p/>
-    <w:p>
-      <w:bookmarkStart w:id="0" w:name="_GoBack"/>
-      <w:bookmarkEnd w:id="0"/>
-    </w:p>
+    <w:p/>
     <w:sectPr>
       <w:pgSz w:w="12240" w:h="15840"/>
       <w:pgMar w:top="1440" w:right="1440" w:bottom="1440" w:left="1440" w:header="0" w:footer="720" w:gutter="0"/>

</xml_diff>

<commit_message>
Added last agenda for meeting on Tuesday.
</commit_message>
<xml_diff>
--- a/Meetings/371-MeetingAgendas.docx
+++ b/Meetings/371-MeetingAgendas.docx
@@ -1,6 +1,6 @@
 
 <file path=word/document.xml><?xml version="1.0" encoding="utf-8"?>
-<w:document xmlns:wpc="http://schemas.microsoft.com/office/word/2010/wordprocessingCanvas" xmlns:cx="http://schemas.microsoft.com/office/drawing/2014/chartex" xmlns:cx1="http://schemas.microsoft.com/office/drawing/2015/9/8/chartex" xmlns:cx2="http://schemas.microsoft.com/office/drawing/2015/10/21/chartex" xmlns:mc="http://schemas.openxmlformats.org/markup-compatibility/2006" xmlns:o="urn:schemas-microsoft-com:office:office" xmlns:r="http://schemas.openxmlformats.org/officeDocument/2006/relationships" xmlns:m="http://schemas.openxmlformats.org/officeDocument/2006/math" xmlns:v="urn:schemas-microsoft-com:vml" xmlns:wp14="http://schemas.microsoft.com/office/word/2010/wordprocessingDrawing" xmlns:wp="http://schemas.openxmlformats.org/drawingml/2006/wordprocessingDrawing" xmlns:w10="urn:schemas-microsoft-com:office:word" xmlns:w="http://schemas.openxmlformats.org/wordprocessingml/2006/main" xmlns:w14="http://schemas.microsoft.com/office/word/2010/wordml" xmlns:w15="http://schemas.microsoft.com/office/word/2012/wordml" xmlns:w16se="http://schemas.microsoft.com/office/word/2015/wordml/symex" xmlns:wpg="http://schemas.microsoft.com/office/word/2010/wordprocessingGroup" xmlns:wpi="http://schemas.microsoft.com/office/word/2010/wordprocessingInk" xmlns:wne="http://schemas.microsoft.com/office/word/2006/wordml" xmlns:wps="http://schemas.microsoft.com/office/word/2010/wordprocessingShape" mc:Ignorable="w14 w15 w16se wp14">
+<w:document xmlns:wpc="http://schemas.microsoft.com/office/word/2010/wordprocessingCanvas" xmlns:cx="http://schemas.microsoft.com/office/drawing/2014/chartex" xmlns:cx1="http://schemas.microsoft.com/office/drawing/2015/9/8/chartex" xmlns:cx2="http://schemas.microsoft.com/office/drawing/2015/10/21/chartex" xmlns:cx3="http://schemas.microsoft.com/office/drawing/2016/5/9/chartex" xmlns:cx4="http://schemas.microsoft.com/office/drawing/2016/5/10/chartex" xmlns:cx5="http://schemas.microsoft.com/office/drawing/2016/5/11/chartex" xmlns:mc="http://schemas.openxmlformats.org/markup-compatibility/2006" xmlns:o="urn:schemas-microsoft-com:office:office" xmlns:r="http://schemas.openxmlformats.org/officeDocument/2006/relationships" xmlns:m="http://schemas.openxmlformats.org/officeDocument/2006/math" xmlns:v="urn:schemas-microsoft-com:vml" xmlns:wp14="http://schemas.microsoft.com/office/word/2010/wordprocessingDrawing" xmlns:wp="http://schemas.openxmlformats.org/drawingml/2006/wordprocessingDrawing" xmlns:w10="urn:schemas-microsoft-com:office:word" xmlns:w="http://schemas.openxmlformats.org/wordprocessingml/2006/main" xmlns:w14="http://schemas.microsoft.com/office/word/2010/wordml" xmlns:w15="http://schemas.microsoft.com/office/word/2012/wordml" xmlns:w16se="http://schemas.microsoft.com/office/word/2015/wordml/symex" xmlns:wpg="http://schemas.microsoft.com/office/word/2010/wordprocessingGroup" xmlns:wpi="http://schemas.microsoft.com/office/word/2010/wordprocessingInk" xmlns:wne="http://schemas.microsoft.com/office/word/2006/wordml" xmlns:wps="http://schemas.microsoft.com/office/word/2010/wordprocessingShape" mc:Ignorable="w14 w15 w16se wp14">
   <w:background w:color="FFFFFF"/>
   <w:body>
     <w:p>
@@ -1378,12 +1378,7 @@
       </w:r>
       <w:r>
         <w:tab/>
-        <w:t>-     Technica</w:t>
-      </w:r>
-      <w:bookmarkStart w:id="0" w:name="_GoBack"/>
-      <w:bookmarkEnd w:id="0"/>
-      <w:r>
-        <w:t>l schedule for ID3</w:t>
+        <w:t>-     Technical schedule for ID3</w:t>
       </w:r>
     </w:p>
     <w:p>
@@ -1445,6 +1440,168 @@
     <w:p/>
     <w:p/>
     <w:p/>
+    <w:p>
+      <w:pPr>
+        <w:jc w:val="center"/>
+      </w:pPr>
+      <w:r>
+        <w:t>Last Meeting – 371 Group 1</w:t>
+      </w:r>
+    </w:p>
+    <w:p>
+      <w:r>
+        <w:t>Date: March 28, 2017</w:t>
+      </w:r>
+    </w:p>
+    <w:p>
+      <w:r>
+        <w:t xml:space="preserve">Location: </w:t>
+      </w:r>
+      <w:proofErr w:type="spellStart"/>
+      <w:r>
+        <w:t>Spinks</w:t>
+      </w:r>
+      <w:proofErr w:type="spellEnd"/>
+      <w:r>
+        <w:t xml:space="preserve"> 371</w:t>
+      </w:r>
+    </w:p>
+    <w:p>
+      <w:r>
+        <w:t>Time: 4:00pm</w:t>
+      </w:r>
+      <w:bookmarkStart w:id="0" w:name="_GoBack"/>
+      <w:bookmarkEnd w:id="0"/>
+      <w:r>
+        <w:br/>
+      </w:r>
+    </w:p>
+    <w:p>
+      <w:r>
+        <w:t>2:30 – 4:00</w:t>
+      </w:r>
+      <w:r>
+        <w:tab/>
+        <w:t>Pair programming bug fixing/code policing for those who can.</w:t>
+      </w:r>
+    </w:p>
+    <w:p>
+      <w:r>
+        <w:t xml:space="preserve">4:00 – 4:15 </w:t>
+      </w:r>
+      <w:r>
+        <w:tab/>
+        <w:t>Debrief</w:t>
+      </w:r>
+    </w:p>
+    <w:p>
+      <w:pPr>
+        <w:pStyle w:val="ListParagraph"/>
+        <w:numPr>
+          <w:ilvl w:val="0"/>
+          <w:numId w:val="4"/>
+        </w:numPr>
+        <w:spacing w:after="160" w:line="259" w:lineRule="auto"/>
+      </w:pPr>
+      <w:r>
+        <w:t>Schedule for next few days.</w:t>
+      </w:r>
+    </w:p>
+    <w:p>
+      <w:pPr>
+        <w:pStyle w:val="ListParagraph"/>
+        <w:numPr>
+          <w:ilvl w:val="0"/>
+          <w:numId w:val="4"/>
+        </w:numPr>
+        <w:spacing w:after="160" w:line="259" w:lineRule="auto"/>
+      </w:pPr>
+      <w:r>
+        <w:t>Conrad update. Until May 1</w:t>
+      </w:r>
+      <w:r>
+        <w:rPr>
+          <w:vertAlign w:val="superscript"/>
+        </w:rPr>
+        <w:t>st</w:t>
+      </w:r>
+      <w:r>
+        <w:t xml:space="preserve"> slack checking request.</w:t>
+      </w:r>
+    </w:p>
+    <w:p>
+      <w:pPr>
+        <w:pStyle w:val="ListParagraph"/>
+        <w:numPr>
+          <w:ilvl w:val="0"/>
+          <w:numId w:val="4"/>
+        </w:numPr>
+        <w:spacing w:after="160" w:line="259" w:lineRule="auto"/>
+      </w:pPr>
+      <w:r>
+        <w:t>Feedback forms are up – please take some time out to fill them.</w:t>
+      </w:r>
+    </w:p>
+    <w:p>
+      <w:pPr>
+        <w:pStyle w:val="ListParagraph"/>
+        <w:numPr>
+          <w:ilvl w:val="0"/>
+          <w:numId w:val="4"/>
+        </w:numPr>
+        <w:spacing w:after="160" w:line="259" w:lineRule="auto"/>
+      </w:pPr>
+      <w:r>
+        <w:t>Post Mortem report – general common things to say? Ideas?</w:t>
+      </w:r>
+    </w:p>
+    <w:p>
+      <w:pPr>
+        <w:pStyle w:val="ListParagraph"/>
+        <w:numPr>
+          <w:ilvl w:val="0"/>
+          <w:numId w:val="4"/>
+        </w:numPr>
+        <w:spacing w:after="160" w:line="259" w:lineRule="auto"/>
+      </w:pPr>
+      <w:r>
+        <w:t>Reference + LinkedIn endorsing</w:t>
+      </w:r>
+    </w:p>
+    <w:p>
+      <w:pPr>
+        <w:pStyle w:val="ListParagraph"/>
+        <w:numPr>
+          <w:ilvl w:val="0"/>
+          <w:numId w:val="4"/>
+        </w:numPr>
+        <w:spacing w:after="160" w:line="259" w:lineRule="auto"/>
+      </w:pPr>
+      <w:r>
+        <w:t>Wrap-up.</w:t>
+      </w:r>
+    </w:p>
+    <w:p>
+      <w:r>
+        <w:t>4:15 – 4:30</w:t>
+      </w:r>
+      <w:r>
+        <w:tab/>
+        <w:t>Arianne Documentation</w:t>
+      </w:r>
+    </w:p>
+    <w:p>
+      <w:r>
+        <w:t xml:space="preserve">4:30 - </w:t>
+      </w:r>
+      <w:r>
+        <w:tab/>
+      </w:r>
+      <w:r>
+        <w:tab/>
+        <w:t>Continue pair programming session.</w:t>
+      </w:r>
+    </w:p>
     <w:p/>
     <w:sectPr>
       <w:pgSz w:w="12240" w:h="15840"/>
@@ -1457,7 +1614,7 @@
 </file>
 
 <file path=word/numbering.xml><?xml version="1.0" encoding="utf-8"?>
-<w:numbering xmlns:wpc="http://schemas.microsoft.com/office/word/2010/wordprocessingCanvas" xmlns:cx="http://schemas.microsoft.com/office/drawing/2014/chartex" xmlns:cx1="http://schemas.microsoft.com/office/drawing/2015/9/8/chartex" xmlns:cx2="http://schemas.microsoft.com/office/drawing/2015/10/21/chartex" xmlns:mc="http://schemas.openxmlformats.org/markup-compatibility/2006" xmlns:o="urn:schemas-microsoft-com:office:office" xmlns:r="http://schemas.openxmlformats.org/officeDocument/2006/relationships" xmlns:m="http://schemas.openxmlformats.org/officeDocument/2006/math" xmlns:v="urn:schemas-microsoft-com:vml" xmlns:wp14="http://schemas.microsoft.com/office/word/2010/wordprocessingDrawing" xmlns:wp="http://schemas.openxmlformats.org/drawingml/2006/wordprocessingDrawing" xmlns:w10="urn:schemas-microsoft-com:office:word" xmlns:w="http://schemas.openxmlformats.org/wordprocessingml/2006/main" xmlns:w14="http://schemas.microsoft.com/office/word/2010/wordml" xmlns:w15="http://schemas.microsoft.com/office/word/2012/wordml" xmlns:w16se="http://schemas.microsoft.com/office/word/2015/wordml/symex" xmlns:wpg="http://schemas.microsoft.com/office/word/2010/wordprocessingGroup" xmlns:wpi="http://schemas.microsoft.com/office/word/2010/wordprocessingInk" xmlns:wne="http://schemas.microsoft.com/office/word/2006/wordml" xmlns:wps="http://schemas.microsoft.com/office/word/2010/wordprocessingShape" mc:Ignorable="w14 w15 w16se wp14">
+<w:numbering xmlns:wpc="http://schemas.microsoft.com/office/word/2010/wordprocessingCanvas" xmlns:cx="http://schemas.microsoft.com/office/drawing/2014/chartex" xmlns:cx1="http://schemas.microsoft.com/office/drawing/2015/9/8/chartex" xmlns:cx2="http://schemas.microsoft.com/office/drawing/2015/10/21/chartex" xmlns:cx3="http://schemas.microsoft.com/office/drawing/2016/5/9/chartex" xmlns:cx4="http://schemas.microsoft.com/office/drawing/2016/5/10/chartex" xmlns:cx5="http://schemas.microsoft.com/office/drawing/2016/5/11/chartex" xmlns:mc="http://schemas.openxmlformats.org/markup-compatibility/2006" xmlns:o="urn:schemas-microsoft-com:office:office" xmlns:r="http://schemas.openxmlformats.org/officeDocument/2006/relationships" xmlns:m="http://schemas.openxmlformats.org/officeDocument/2006/math" xmlns:v="urn:schemas-microsoft-com:vml" xmlns:wp14="http://schemas.microsoft.com/office/word/2010/wordprocessingDrawing" xmlns:wp="http://schemas.openxmlformats.org/drawingml/2006/wordprocessingDrawing" xmlns:w10="urn:schemas-microsoft-com:office:word" xmlns:w="http://schemas.openxmlformats.org/wordprocessingml/2006/main" xmlns:w14="http://schemas.microsoft.com/office/word/2010/wordml" xmlns:w15="http://schemas.microsoft.com/office/word/2012/wordml" xmlns:w16se="http://schemas.microsoft.com/office/word/2015/wordml/symex" xmlns:wpg="http://schemas.microsoft.com/office/word/2010/wordprocessingGroup" xmlns:wpi="http://schemas.microsoft.com/office/word/2010/wordprocessingInk" xmlns:wne="http://schemas.microsoft.com/office/word/2006/wordml" xmlns:wps="http://schemas.microsoft.com/office/word/2010/wordprocessingShape" mc:Ignorable="w14 w15 w16se wp14">
   <w:abstractNum w:abstractNumId="0" w15:restartNumberingAfterBreak="0">
     <w:nsid w:val="01BA6505"/>
     <w:multiLevelType w:val="hybridMultilevel"/>
@@ -1683,6 +1840,118 @@
     </w:lvl>
   </w:abstractNum>
   <w:abstractNum w:abstractNumId="2" w15:restartNumberingAfterBreak="0">
+    <w:nsid w:val="4A532106"/>
+    <w:multiLevelType w:val="hybridMultilevel"/>
+    <w:tmpl w:val="3D3EDE22"/>
+    <w:lvl w:ilvl="0" w:tplc="D84ECF6E">
+      <w:numFmt w:val="bullet"/>
+      <w:lvlText w:val="-"/>
+      <w:lvlJc w:val="left"/>
+      <w:pPr>
+        <w:ind w:left="1800" w:hanging="360"/>
+      </w:pPr>
+      <w:rPr>
+        <w:rFonts w:ascii="Calibri" w:eastAsiaTheme="minorHAnsi" w:hAnsi="Calibri" w:cs="Calibri" w:hint="default"/>
+      </w:rPr>
+    </w:lvl>
+    <w:lvl w:ilvl="1" w:tplc="10090003" w:tentative="1">
+      <w:start w:val="1"/>
+      <w:numFmt w:val="bullet"/>
+      <w:lvlText w:val="o"/>
+      <w:lvlJc w:val="left"/>
+      <w:pPr>
+        <w:ind w:left="2520" w:hanging="360"/>
+      </w:pPr>
+      <w:rPr>
+        <w:rFonts w:ascii="Courier New" w:hAnsi="Courier New" w:cs="Courier New" w:hint="default"/>
+      </w:rPr>
+    </w:lvl>
+    <w:lvl w:ilvl="2" w:tplc="10090005" w:tentative="1">
+      <w:start w:val="1"/>
+      <w:numFmt w:val="bullet"/>
+      <w:lvlText w:val=""/>
+      <w:lvlJc w:val="left"/>
+      <w:pPr>
+        <w:ind w:left="3240" w:hanging="360"/>
+      </w:pPr>
+      <w:rPr>
+        <w:rFonts w:ascii="Wingdings" w:hAnsi="Wingdings" w:hint="default"/>
+      </w:rPr>
+    </w:lvl>
+    <w:lvl w:ilvl="3" w:tplc="10090001" w:tentative="1">
+      <w:start w:val="1"/>
+      <w:numFmt w:val="bullet"/>
+      <w:lvlText w:val=""/>
+      <w:lvlJc w:val="left"/>
+      <w:pPr>
+        <w:ind w:left="3960" w:hanging="360"/>
+      </w:pPr>
+      <w:rPr>
+        <w:rFonts w:ascii="Symbol" w:hAnsi="Symbol" w:hint="default"/>
+      </w:rPr>
+    </w:lvl>
+    <w:lvl w:ilvl="4" w:tplc="10090003" w:tentative="1">
+      <w:start w:val="1"/>
+      <w:numFmt w:val="bullet"/>
+      <w:lvlText w:val="o"/>
+      <w:lvlJc w:val="left"/>
+      <w:pPr>
+        <w:ind w:left="4680" w:hanging="360"/>
+      </w:pPr>
+      <w:rPr>
+        <w:rFonts w:ascii="Courier New" w:hAnsi="Courier New" w:cs="Courier New" w:hint="default"/>
+      </w:rPr>
+    </w:lvl>
+    <w:lvl w:ilvl="5" w:tplc="10090005" w:tentative="1">
+      <w:start w:val="1"/>
+      <w:numFmt w:val="bullet"/>
+      <w:lvlText w:val=""/>
+      <w:lvlJc w:val="left"/>
+      <w:pPr>
+        <w:ind w:left="5400" w:hanging="360"/>
+      </w:pPr>
+      <w:rPr>
+        <w:rFonts w:ascii="Wingdings" w:hAnsi="Wingdings" w:hint="default"/>
+      </w:rPr>
+    </w:lvl>
+    <w:lvl w:ilvl="6" w:tplc="10090001" w:tentative="1">
+      <w:start w:val="1"/>
+      <w:numFmt w:val="bullet"/>
+      <w:lvlText w:val=""/>
+      <w:lvlJc w:val="left"/>
+      <w:pPr>
+        <w:ind w:left="6120" w:hanging="360"/>
+      </w:pPr>
+      <w:rPr>
+        <w:rFonts w:ascii="Symbol" w:hAnsi="Symbol" w:hint="default"/>
+      </w:rPr>
+    </w:lvl>
+    <w:lvl w:ilvl="7" w:tplc="10090003" w:tentative="1">
+      <w:start w:val="1"/>
+      <w:numFmt w:val="bullet"/>
+      <w:lvlText w:val="o"/>
+      <w:lvlJc w:val="left"/>
+      <w:pPr>
+        <w:ind w:left="6840" w:hanging="360"/>
+      </w:pPr>
+      <w:rPr>
+        <w:rFonts w:ascii="Courier New" w:hAnsi="Courier New" w:cs="Courier New" w:hint="default"/>
+      </w:rPr>
+    </w:lvl>
+    <w:lvl w:ilvl="8" w:tplc="10090005" w:tentative="1">
+      <w:start w:val="1"/>
+      <w:numFmt w:val="bullet"/>
+      <w:lvlText w:val=""/>
+      <w:lvlJc w:val="left"/>
+      <w:pPr>
+        <w:ind w:left="7560" w:hanging="360"/>
+      </w:pPr>
+      <w:rPr>
+        <w:rFonts w:ascii="Wingdings" w:hAnsi="Wingdings" w:hint="default"/>
+      </w:rPr>
+    </w:lvl>
+  </w:abstractNum>
+  <w:abstractNum w:abstractNumId="3" w15:restartNumberingAfterBreak="0">
     <w:nsid w:val="642D4BD4"/>
     <w:multiLevelType w:val="hybridMultilevel"/>
     <w:tmpl w:val="97FE81A2"/>
@@ -1801,6 +2070,9 @@
     <w:abstractNumId w:val="0"/>
   </w:num>
   <w:num w:numId="3">
+    <w:abstractNumId w:val="3"/>
+  </w:num>
+  <w:num w:numId="4">
     <w:abstractNumId w:val="2"/>
   </w:num>
 </w:numbering>
@@ -1824,7 +2096,7 @@
       </w:pPr>
     </w:pPrDefault>
   </w:docDefaults>
-  <w:latentStyles w:defLockedState="0" w:defUIPriority="99" w:defSemiHidden="0" w:defUnhideWhenUsed="0" w:defQFormat="0" w:count="372">
+  <w:latentStyles w:defLockedState="0" w:defUIPriority="99" w:defSemiHidden="0" w:defUnhideWhenUsed="0" w:defQFormat="0" w:count="374">
     <w:lsdException w:name="Normal" w:uiPriority="0" w:qFormat="1"/>
     <w:lsdException w:name="heading 1" w:uiPriority="9" w:qFormat="1"/>
     <w:lsdException w:name="heading 2" w:semiHidden="1" w:uiPriority="9" w:unhideWhenUsed="1" w:qFormat="1"/>
@@ -1930,7 +2202,6 @@
     <w:lsdException w:name="HTML Sample" w:semiHidden="1" w:unhideWhenUsed="1"/>
     <w:lsdException w:name="HTML Typewriter" w:semiHidden="1" w:unhideWhenUsed="1"/>
     <w:lsdException w:name="HTML Variable" w:semiHidden="1" w:unhideWhenUsed="1"/>
-    <w:lsdException w:name="Normal Table" w:semiHidden="1" w:unhideWhenUsed="1"/>
     <w:lsdException w:name="annotation subject" w:semiHidden="1" w:unhideWhenUsed="1"/>
     <w:lsdException w:name="No List" w:semiHidden="1" w:unhideWhenUsed="1"/>
     <w:lsdException w:name="Outline List 1" w:semiHidden="1" w:unhideWhenUsed="1"/>
@@ -1976,11 +2247,9 @@
     <w:lsdException w:name="Table Subtle 1" w:semiHidden="1" w:unhideWhenUsed="1"/>
     <w:lsdException w:name="Table Subtle 2" w:semiHidden="1" w:unhideWhenUsed="1"/>
     <w:lsdException w:name="Table Web 1" w:semiHidden="1" w:unhideWhenUsed="1"/>
-    <w:lsdException w:name="Table Web 2" w:semiHidden="1" w:unhideWhenUsed="1"/>
     <w:lsdException w:name="Table Web 3" w:semiHidden="1" w:unhideWhenUsed="1"/>
     <w:lsdException w:name="Balloon Text" w:semiHidden="1" w:unhideWhenUsed="1"/>
     <w:lsdException w:name="Table Grid" w:uiPriority="39"/>
-    <w:lsdException w:name="Table Theme" w:semiHidden="1" w:unhideWhenUsed="1"/>
     <w:lsdException w:name="Placeholder Text" w:semiHidden="1"/>
     <w:lsdException w:name="No Spacing" w:uiPriority="1" w:qFormat="1"/>
     <w:lsdException w:name="Light Shading" w:uiPriority="60"/>
@@ -2197,6 +2466,8 @@
     <w:lsdException w:name="List Table 6 Colorful Accent 6" w:uiPriority="51"/>
     <w:lsdException w:name="List Table 7 Colorful Accent 6" w:uiPriority="52"/>
     <w:lsdException w:name="Mention" w:semiHidden="1" w:unhideWhenUsed="1"/>
+    <w:lsdException w:name="Smart Hyperlink" w:semiHidden="1" w:unhideWhenUsed="1"/>
+    <w:lsdException w:name="Hashtag" w:semiHidden="1" w:unhideWhenUsed="1"/>
   </w:latentStyles>
   <w:style w:type="paragraph" w:default="1" w:styleId="Normal">
     <w:name w:val="Normal"/>

</xml_diff>